<commit_message>
Add Demis-ID to Meningo reports
</commit_message>
<xml_diff>
--- a/HaemophilusWeb/ReportTemplates/Meningo/Fax - Nativmaterial v2.docx
+++ b/HaemophilusWeb/ReportTemplates/Meningo/Fax - Nativmaterial v2.docx
@@ -147,7 +147,23 @@
           <w:sz w:val="36"/>
           <w:szCs w:val="36"/>
         </w:rPr>
-        <w:t>an email: nrzmhi@uni-wuerzburg.de</w:t>
+        <w:t xml:space="preserve">an </w:t>
+      </w:r>
+      <w:proofErr w:type="gramStart"/>
+      <w:r>
+        <w:rPr>
+          <w:sz w:val="36"/>
+          <w:szCs w:val="36"/>
+        </w:rPr>
+        <w:t>email</w:t>
+      </w:r>
+      <w:proofErr w:type="gramEnd"/>
+      <w:r>
+        <w:rPr>
+          <w:sz w:val="36"/>
+          <w:szCs w:val="36"/>
+        </w:rPr>
+        <w:t>: nrzmhi@uni-wuerzburg.de</w:t>
       </w:r>
     </w:p>
     <w:p>
@@ -353,7 +369,20 @@
         <w:spacing w:before="21"/>
       </w:pPr>
       <w:r>
-        <w:t>Wir möchten Sie höflich bitten, nach Erhalt des Befundes eine Empfangsbestätigung an die Nummer: 0931-31 87281 oder an die Email Adresse: nrzmhi@uni-wuerzburg.de zu senden.</w:t>
+        <w:t xml:space="preserve">Wir möchten Sie höflich bitten, nach Erhalt des Befundes eine Empfangsbestätigung an die Nummer: 0931-31 87281 oder an die </w:t>
+      </w:r>
+      <w:proofErr w:type="spellStart"/>
+      <w:proofErr w:type="gramStart"/>
+      <w:r>
+        <w:t>Email</w:t>
+      </w:r>
+      <w:proofErr w:type="spellEnd"/>
+      <w:r>
+        <w:t xml:space="preserve"> Adresse</w:t>
+      </w:r>
+      <w:proofErr w:type="gramEnd"/>
+      <w:r>
+        <w:t>: nrzmhi@uni-wuerzburg.de zu senden.</w:t>
       </w:r>
     </w:p>
     <w:p>
@@ -465,7 +494,15 @@
                 <w:color w:val="000000"/>
                 <w:szCs w:val="16"/>
               </w:rPr>
-              <w:t>Labor-Nr. des NRZM</w:t>
+              <w:t xml:space="preserve">Labor-Nr. des </w:t>
+            </w:r>
+            <w:proofErr w:type="spellStart"/>
+            <w:r>
+              <w:rPr>
+                <w:color w:val="000000"/>
+                <w:szCs w:val="16"/>
+              </w:rPr>
+              <w:t>NRZM</w:t>
             </w:r>
             <w:r>
               <w:rPr>
@@ -474,6 +511,7 @@
               </w:rPr>
               <w:t>Hi</w:t>
             </w:r>
+            <w:proofErr w:type="spellEnd"/>
             <w:r>
               <w:t xml:space="preserve">: </w:t>
             </w:r>
@@ -499,11 +537,16 @@
               <w:spacing w:before="21"/>
             </w:pPr>
             <w:r>
-              <w:t>{LaboratoryNumber</w:t>
+              <w:t>{</w:t>
+            </w:r>
+            <w:proofErr w:type="spellStart"/>
+            <w:r>
+              <w:t>LaboratoryNumber</w:t>
             </w:r>
             <w:r>
               <w:t>WithPrefix</w:t>
             </w:r>
+            <w:proofErr w:type="spellEnd"/>
             <w:r>
               <w:t>}</w:t>
             </w:r>
@@ -589,7 +632,15 @@
         <w:spacing w:before="21"/>
       </w:pPr>
       <w:r>
-        <w:t>Mit dieser Empfangsbestätigung unterstützen Sie die Qualitätssicherung der Laborsurveillance invasiver Infektionen durch Meningokokken und Haemophilus influenzae. Vielen Dank!</w:t>
+        <w:t xml:space="preserve">Mit dieser Empfangsbestätigung unterstützen Sie die Qualitätssicherung der </w:t>
+      </w:r>
+      <w:proofErr w:type="spellStart"/>
+      <w:r>
+        <w:t>Laborsurveillance</w:t>
+      </w:r>
+      <w:proofErr w:type="spellEnd"/>
+      <w:r>
+        <w:t xml:space="preserve"> invasiver Infektionen durch Meningokokken und Haemophilus influenzae. Vielen Dank!</w:t>
       </w:r>
     </w:p>
     <w:p>
@@ -665,7 +716,15 @@
         <w:spacing w:before="21"/>
       </w:pPr>
       <w:r>
-        <w:t>Ihr NRZMHi - Team</w:t>
+        <w:t xml:space="preserve">Ihr </w:t>
+      </w:r>
+      <w:proofErr w:type="spellStart"/>
+      <w:r>
+        <w:t>NRZMHi</w:t>
+      </w:r>
+      <w:proofErr w:type="spellEnd"/>
+      <w:r>
+        <w:t xml:space="preserve"> - Team</w:t>
       </w:r>
     </w:p>
     <w:p>
@@ -697,6 +756,26 @@
         <w:lastRenderedPageBreak/>
         <w:fldChar w:fldCharType="end"/>
       </w:r>
+      <w:r>
+        <w:rPr>
+          <w:rFonts w:ascii="Arial" w:hAnsi="Arial" w:cs="Arial"/>
+        </w:rPr>
+        <w:t>{</w:t>
+      </w:r>
+      <w:proofErr w:type="spellStart"/>
+      <w:r>
+        <w:rPr>
+          <w:rFonts w:ascii="Arial" w:hAnsi="Arial" w:cs="Arial"/>
+        </w:rPr>
+        <w:t>SenderName</w:t>
+      </w:r>
+      <w:proofErr w:type="spellEnd"/>
+      <w:r>
+        <w:rPr>
+          <w:rFonts w:ascii="Arial" w:hAnsi="Arial" w:cs="Arial"/>
+        </w:rPr>
+        <w:t>}</w:t>
+      </w:r>
     </w:p>
     <w:p>
       <w:pPr>
@@ -708,7 +787,21 @@
         <w:rPr>
           <w:rFonts w:ascii="Arial" w:hAnsi="Arial" w:cs="Arial"/>
         </w:rPr>
-        <w:t>{SenderName}</w:t>
+        <w:t>{</w:t>
+      </w:r>
+      <w:proofErr w:type="spellStart"/>
+      <w:r>
+        <w:rPr>
+          <w:rFonts w:ascii="Arial" w:hAnsi="Arial" w:cs="Arial"/>
+        </w:rPr>
+        <w:t>SenderDepartment</w:t>
+      </w:r>
+      <w:proofErr w:type="spellEnd"/>
+      <w:r>
+        <w:rPr>
+          <w:rFonts w:ascii="Arial" w:hAnsi="Arial" w:cs="Arial"/>
+        </w:rPr>
+        <w:t>}</w:t>
       </w:r>
     </w:p>
     <w:p>
@@ -720,36 +813,119 @@
       <w:r>
         <w:rPr>
           <w:rFonts w:ascii="Arial" w:hAnsi="Arial" w:cs="Arial"/>
-        </w:rPr>
-        <w:t>{SenderDepartment}</w:t>
+          <w:noProof/>
+        </w:rPr>
+        <w:pict w14:anchorId="455335C7">
+          <v:shapetype id="_x0000_t202" coordsize="21600,21600" o:spt="202" path="m,l,21600r21600,l21600,xe">
+            <v:stroke joinstyle="miter"/>
+            <v:path gradientshapeok="t" o:connecttype="rect"/>
+          </v:shapetype>
+          <v:shape id="_x0000_s2051" type="#_x0000_t202" style="position:absolute;margin-left:243.8pt;margin-top:124.55pt;width:90.7pt;height:99.2pt;z-index:-1;visibility:visible;mso-wrap-distance-left:9pt;mso-wrap-distance-top:3.6pt;mso-wrap-distance-right:9pt;mso-wrap-distance-bottom:3.6pt;mso-position-horizontal-relative:text;mso-position-vertical-relative:text;mso-width-relative:margin;mso-height-relative:margin;v-text-anchor:top" stroked="f">
+            <v:textbox>
+              <w:txbxContent>
+                <w:p>
+                  <w:pPr>
+                    <w:jc w:val="center"/>
+                    <w:rPr>
+                      <w:sz w:val="16"/>
+                      <w:szCs w:val="16"/>
+                    </w:rPr>
+                  </w:pPr>
+                  <w:r>
+                    <w:rPr>
+                      <w:sz w:val="16"/>
+                      <w:szCs w:val="16"/>
+                    </w:rPr>
+                    <w:t>{%</w:t>
+                  </w:r>
+                  <w:proofErr w:type="spellStart"/>
+                  <w:r>
+                    <w:rPr>
+                      <w:sz w:val="16"/>
+                      <w:szCs w:val="16"/>
+                    </w:rPr>
+                    <w:t>DemisIdQrImage</w:t>
+                  </w:r>
+                  <w:proofErr w:type="spellEnd"/>
+                  <w:r>
+                    <w:rPr>
+                      <w:sz w:val="16"/>
+                      <w:szCs w:val="16"/>
+                    </w:rPr>
+                    <w:t>}</w:t>
+                  </w:r>
+                </w:p>
+                <w:p>
+                  <w:pPr>
+                    <w:jc w:val="center"/>
+                    <w:rPr>
+                      <w:sz w:val="12"/>
+                      <w:szCs w:val="12"/>
+                    </w:rPr>
+                  </w:pPr>
+                  <w:r>
+                    <w:rPr>
+                      <w:sz w:val="12"/>
+                      <w:szCs w:val="12"/>
+                    </w:rPr>
+                    <w:t>Meldungs-ID</w:t>
+                  </w:r>
+                </w:p>
+              </w:txbxContent>
+            </v:textbox>
+          </v:shape>
+        </w:pict>
+      </w:r>
+      <w:r>
+        <w:rPr>
+          <w:rFonts w:ascii="Arial" w:hAnsi="Arial" w:cs="Arial"/>
+        </w:rPr>
+        <w:t>{</w:t>
+      </w:r>
+      <w:proofErr w:type="spellStart"/>
+      <w:r>
+        <w:rPr>
+          <w:rFonts w:ascii="Arial" w:hAnsi="Arial" w:cs="Arial"/>
+        </w:rPr>
+        <w:t>SenderStreet</w:t>
+      </w:r>
+      <w:proofErr w:type="spellEnd"/>
+      <w:r>
+        <w:rPr>
+          <w:rFonts w:ascii="Arial" w:hAnsi="Arial" w:cs="Arial"/>
+        </w:rPr>
+        <w:t>}</w:t>
       </w:r>
     </w:p>
     <w:p>
       <w:pPr>
         <w:rPr>
           <w:rFonts w:ascii="Arial" w:hAnsi="Arial" w:cs="Arial"/>
+          <w:bCs/>
         </w:rPr>
       </w:pPr>
       <w:r>
         <w:rPr>
           <w:rFonts w:ascii="Arial" w:hAnsi="Arial" w:cs="Arial"/>
-        </w:rPr>
-        <w:t>{SenderStreet}</w:t>
-      </w:r>
-    </w:p>
-    <w:p>
-      <w:pPr>
-        <w:rPr>
-          <w:rFonts w:ascii="Arial" w:hAnsi="Arial" w:cs="Arial"/>
           <w:bCs/>
         </w:rPr>
-      </w:pPr>
+        <w:t>{</w:t>
+      </w:r>
+      <w:proofErr w:type="spellStart"/>
       <w:r>
         <w:rPr>
           <w:rFonts w:ascii="Arial" w:hAnsi="Arial" w:cs="Arial"/>
           <w:bCs/>
         </w:rPr>
-        <w:t>{SenderCity}</w:t>
+        <w:t>SenderCity</w:t>
+      </w:r>
+      <w:proofErr w:type="spellEnd"/>
+      <w:r>
+        <w:rPr>
+          <w:rFonts w:ascii="Arial" w:hAnsi="Arial" w:cs="Arial"/>
+          <w:bCs/>
+        </w:rPr>
+        <w:t>}</w:t>
       </w:r>
     </w:p>
     <w:p>
@@ -931,6 +1107,7 @@
               </w:rPr>
               <w:t xml:space="preserve">Labor-Nr. des </w:t>
             </w:r>
+            <w:proofErr w:type="spellStart"/>
             <w:r>
               <w:rPr>
                 <w:rFonts w:ascii="Arial" w:hAnsi="Arial" w:cs="Arial"/>
@@ -940,6 +1117,7 @@
               </w:rPr>
               <w:t>NRZMHi</w:t>
             </w:r>
+            <w:proofErr w:type="spellEnd"/>
             <w:r>
               <w:rPr>
                 <w:rFonts w:ascii="Arial" w:hAnsi="Arial" w:cs="Arial"/>
@@ -980,7 +1158,27 @@
                 <w:sz w:val="16"/>
                 <w:szCs w:val="16"/>
               </w:rPr>
-              <w:t>MZ{LaboratoryNumber}</w:t>
+              <w:t>MZ{</w:t>
+            </w:r>
+            <w:proofErr w:type="spellStart"/>
+            <w:r>
+              <w:rPr>
+                <w:rFonts w:ascii="Arial" w:hAnsi="Arial" w:cs="Arial"/>
+                <w:color w:val="000000"/>
+                <w:sz w:val="16"/>
+                <w:szCs w:val="16"/>
+              </w:rPr>
+              <w:t>LaboratoryNumber</w:t>
+            </w:r>
+            <w:proofErr w:type="spellEnd"/>
+            <w:r>
+              <w:rPr>
+                <w:rFonts w:ascii="Arial" w:hAnsi="Arial" w:cs="Arial"/>
+                <w:color w:val="000000"/>
+                <w:sz w:val="16"/>
+                <w:szCs w:val="16"/>
+              </w:rPr>
+              <w:t>}</w:t>
             </w:r>
           </w:p>
         </w:tc>
@@ -1060,7 +1258,27 @@
                 <w:sz w:val="16"/>
                 <w:szCs w:val="16"/>
               </w:rPr>
-              <w:t>{SamplingLocation}</w:t>
+              <w:t>{</w:t>
+            </w:r>
+            <w:proofErr w:type="spellStart"/>
+            <w:r>
+              <w:rPr>
+                <w:rFonts w:ascii="Arial" w:hAnsi="Arial" w:cs="Arial"/>
+                <w:color w:val="000000"/>
+                <w:sz w:val="16"/>
+                <w:szCs w:val="16"/>
+              </w:rPr>
+              <w:t>SamplingLocation</w:t>
+            </w:r>
+            <w:proofErr w:type="spellEnd"/>
+            <w:r>
+              <w:rPr>
+                <w:rFonts w:ascii="Arial" w:hAnsi="Arial" w:cs="Arial"/>
+                <w:color w:val="000000"/>
+                <w:sz w:val="16"/>
+                <w:szCs w:val="16"/>
+              </w:rPr>
+              <w:t>}</w:t>
             </w:r>
           </w:p>
         </w:tc>
@@ -1131,7 +1349,27 @@
                 <w:sz w:val="16"/>
                 <w:szCs w:val="16"/>
               </w:rPr>
-              <w:t>{SamplingDate}</w:t>
+              <w:t>{</w:t>
+            </w:r>
+            <w:proofErr w:type="spellStart"/>
+            <w:r>
+              <w:rPr>
+                <w:rFonts w:ascii="Arial" w:hAnsi="Arial" w:cs="Arial"/>
+                <w:color w:val="000000"/>
+                <w:sz w:val="16"/>
+                <w:szCs w:val="16"/>
+              </w:rPr>
+              <w:t>SamplingDate</w:t>
+            </w:r>
+            <w:proofErr w:type="spellEnd"/>
+            <w:r>
+              <w:rPr>
+                <w:rFonts w:ascii="Arial" w:hAnsi="Arial" w:cs="Arial"/>
+                <w:color w:val="000000"/>
+                <w:sz w:val="16"/>
+                <w:szCs w:val="16"/>
+              </w:rPr>
+              <w:t>}</w:t>
             </w:r>
           </w:p>
         </w:tc>
@@ -1202,7 +1440,27 @@
                 <w:sz w:val="16"/>
                 <w:szCs w:val="16"/>
               </w:rPr>
-              <w:t>{ReceivingDate}</w:t>
+              <w:t>{</w:t>
+            </w:r>
+            <w:proofErr w:type="spellStart"/>
+            <w:r>
+              <w:rPr>
+                <w:rFonts w:ascii="Arial" w:hAnsi="Arial" w:cs="Arial"/>
+                <w:color w:val="000000"/>
+                <w:sz w:val="16"/>
+                <w:szCs w:val="16"/>
+              </w:rPr>
+              <w:t>ReceivingDate</w:t>
+            </w:r>
+            <w:proofErr w:type="spellEnd"/>
+            <w:r>
+              <w:rPr>
+                <w:rFonts w:ascii="Arial" w:hAnsi="Arial" w:cs="Arial"/>
+                <w:color w:val="000000"/>
+                <w:sz w:val="16"/>
+                <w:szCs w:val="16"/>
+              </w:rPr>
+              <w:t>}</w:t>
             </w:r>
           </w:p>
         </w:tc>
@@ -1362,7 +1620,27 @@
                 <w:sz w:val="16"/>
                 <w:szCs w:val="16"/>
               </w:rPr>
-              <w:t>{PatientBirthDate}</w:t>
+              <w:t>{</w:t>
+            </w:r>
+            <w:proofErr w:type="spellStart"/>
+            <w:r>
+              <w:rPr>
+                <w:rFonts w:ascii="Arial" w:hAnsi="Arial" w:cs="Arial"/>
+                <w:color w:val="000000"/>
+                <w:sz w:val="16"/>
+                <w:szCs w:val="16"/>
+              </w:rPr>
+              <w:t>PatientBirthDate</w:t>
+            </w:r>
+            <w:proofErr w:type="spellEnd"/>
+            <w:r>
+              <w:rPr>
+                <w:rFonts w:ascii="Arial" w:hAnsi="Arial" w:cs="Arial"/>
+                <w:color w:val="000000"/>
+                <w:sz w:val="16"/>
+                <w:szCs w:val="16"/>
+              </w:rPr>
+              <w:t>}</w:t>
             </w:r>
           </w:p>
         </w:tc>
@@ -1433,7 +1711,27 @@
                 <w:sz w:val="16"/>
                 <w:szCs w:val="16"/>
               </w:rPr>
-              <w:t>{SenderLaboratoryNumber}</w:t>
+              <w:t>{</w:t>
+            </w:r>
+            <w:proofErr w:type="spellStart"/>
+            <w:r>
+              <w:rPr>
+                <w:rFonts w:ascii="Arial" w:hAnsi="Arial" w:cs="Arial"/>
+                <w:color w:val="000000"/>
+                <w:sz w:val="16"/>
+                <w:szCs w:val="16"/>
+              </w:rPr>
+              <w:t>SenderLaboratoryNumber</w:t>
+            </w:r>
+            <w:proofErr w:type="spellEnd"/>
+            <w:r>
+              <w:rPr>
+                <w:rFonts w:ascii="Arial" w:hAnsi="Arial" w:cs="Arial"/>
+                <w:color w:val="000000"/>
+                <w:sz w:val="16"/>
+                <w:szCs w:val="16"/>
+              </w:rPr>
+              <w:t>}</w:t>
             </w:r>
           </w:p>
         </w:tc>
@@ -1511,7 +1809,20 @@
                 <w:sz w:val="10"/>
                 <w:szCs w:val="10"/>
               </w:rPr>
-              <w:t>{#Typings</w:t>
+              <w:t>{#</w:t>
+            </w:r>
+            <w:proofErr w:type="gramStart"/>
+            <w:r>
+              <w:rPr>
+                <w:rFonts w:ascii="Arial" w:hAnsi="Arial" w:cs="Arial"/>
+                <w:b/>
+                <w:bCs/>
+                <w:i/>
+                <w:iCs/>
+                <w:sz w:val="10"/>
+                <w:szCs w:val="10"/>
+              </w:rPr>
+              <w:t>Typings</w:t>
             </w:r>
             <w:r>
               <w:rPr>
@@ -1531,7 +1842,17 @@
                 <w:bCs/>
                 <w:iCs/>
               </w:rPr>
-              <w:t>{Attribute}:</w:t>
+              <w:t>{</w:t>
+            </w:r>
+            <w:proofErr w:type="gramEnd"/>
+            <w:r>
+              <w:rPr>
+                <w:rFonts w:ascii="Arial" w:hAnsi="Arial" w:cs="Arial"/>
+                <w:b/>
+                <w:bCs/>
+                <w:iCs/>
+              </w:rPr>
+              <w:t>Attribute}:</w:t>
             </w:r>
           </w:p>
         </w:tc>
@@ -1572,6 +1893,7 @@
               </w:rPr>
               <w:t>{/</w:t>
             </w:r>
+            <w:proofErr w:type="spellStart"/>
             <w:r>
               <w:rPr>
                 <w:rFonts w:ascii="Arial" w:hAnsi="Arial" w:cs="Arial"/>
@@ -1584,6 +1906,7 @@
               </w:rPr>
               <w:t>Typings</w:t>
             </w:r>
+            <w:proofErr w:type="spellEnd"/>
             <w:r>
               <w:rPr>
                 <w:rFonts w:ascii="Arial" w:hAnsi="Arial" w:cs="Arial"/>
@@ -1625,6 +1948,7 @@
         </w:rPr>
         <w:t>{#</w:t>
       </w:r>
+      <w:proofErr w:type="gramStart"/>
       <w:r>
         <w:rPr>
           <w:rFonts w:ascii="Arial" w:hAnsi="Arial" w:cs="Arial"/>
@@ -1637,6 +1961,7 @@
         </w:rPr>
         <w:t>}{.}</w:t>
       </w:r>
+      <w:proofErr w:type="gramEnd"/>
       <w:r>
         <w:rPr>
           <w:rFonts w:ascii="Arial" w:hAnsi="Arial" w:cs="Arial"/>
@@ -1771,6 +2096,7 @@
           <w:lang w:val="en-US"/>
         </w:rPr>
       </w:pPr>
+      <w:proofErr w:type="spellStart"/>
       <w:r>
         <w:rPr>
           <w:rFonts w:ascii="Arial" w:hAnsi="Arial" w:cs="Arial"/>
@@ -1782,6 +2108,7 @@
         </w:rPr>
         <w:t>Kommentar</w:t>
       </w:r>
+      <w:proofErr w:type="spellEnd"/>
       <w:r>
         <w:rPr>
           <w:rFonts w:ascii="Arial" w:hAnsi="Arial" w:cs="Arial"/>
@@ -1798,7 +2125,58 @@
           <w:szCs w:val="12"/>
           <w:lang w:val="en-US"/>
         </w:rPr>
-        <w:t>{/HasComment}{/HasCommentOrAnnouncement}</w:t>
+        <w:t>{/</w:t>
+      </w:r>
+      <w:proofErr w:type="spellStart"/>
+      <w:proofErr w:type="gramStart"/>
+      <w:r>
+        <w:rPr>
+          <w:rFonts w:ascii="Arial" w:hAnsi="Arial" w:cs="Arial"/>
+          <w:sz w:val="12"/>
+          <w:szCs w:val="12"/>
+          <w:lang w:val="en-US"/>
+        </w:rPr>
+        <w:t>HasComment</w:t>
+      </w:r>
+      <w:proofErr w:type="spellEnd"/>
+      <w:r>
+        <w:rPr>
+          <w:rFonts w:ascii="Arial" w:hAnsi="Arial" w:cs="Arial"/>
+          <w:sz w:val="12"/>
+          <w:szCs w:val="12"/>
+          <w:lang w:val="en-US"/>
+        </w:rPr>
+        <w:t>}{</w:t>
+      </w:r>
+      <w:proofErr w:type="gramEnd"/>
+      <w:r>
+        <w:rPr>
+          <w:rFonts w:ascii="Arial" w:hAnsi="Arial" w:cs="Arial"/>
+          <w:sz w:val="12"/>
+          <w:szCs w:val="12"/>
+          <w:lang w:val="en-US"/>
+        </w:rPr>
+        <w:t>/</w:t>
+      </w:r>
+      <w:proofErr w:type="spellStart"/>
+      <w:r>
+        <w:rPr>
+          <w:rFonts w:ascii="Arial" w:hAnsi="Arial" w:cs="Arial"/>
+          <w:sz w:val="12"/>
+          <w:szCs w:val="12"/>
+          <w:lang w:val="en-US"/>
+        </w:rPr>
+        <w:t>HasCommentOrAnnouncement</w:t>
+      </w:r>
+      <w:proofErr w:type="spellEnd"/>
+      <w:r>
+        <w:rPr>
+          <w:rFonts w:ascii="Arial" w:hAnsi="Arial" w:cs="Arial"/>
+          <w:sz w:val="12"/>
+          <w:szCs w:val="12"/>
+          <w:lang w:val="en-US"/>
+        </w:rPr>
+        <w:t>}</w:t>
       </w:r>
     </w:p>
     <w:p>
@@ -1891,12 +2269,10 @@
       <w:bookmarkEnd w:id="0"/>
     </w:p>
     <w:sectPr>
-      <w:headerReference w:type="even" r:id="rId8"/>
-      <w:headerReference w:type="default" r:id="rId9"/>
-      <w:footerReference w:type="even" r:id="rId10"/>
-      <w:footerReference w:type="default" r:id="rId11"/>
-      <w:headerReference w:type="first" r:id="rId12"/>
-      <w:footerReference w:type="first" r:id="rId13"/>
+      <w:headerReference w:type="default" r:id="rId8"/>
+      <w:footerReference w:type="default" r:id="rId9"/>
+      <w:headerReference w:type="first" r:id="rId10"/>
+      <w:footerReference w:type="first" r:id="rId11"/>
       <w:pgSz w:w="11906" w:h="16838" w:code="9"/>
       <w:pgMar w:top="2092" w:right="851" w:bottom="1418" w:left="1259" w:header="680" w:footer="0" w:gutter="0"/>
       <w:cols w:space="708"/>
@@ -1927,16 +2303,6 @@
 </file>
 
 <file path=word/footer1.xml><?xml version="1.0" encoding="utf-8"?>
-<w:ftr xmlns:wpc="http://schemas.microsoft.com/office/word/2010/wordprocessingCanvas" xmlns:cx="http://schemas.microsoft.com/office/drawing/2014/chartex" xmlns:cx1="http://schemas.microsoft.com/office/drawing/2015/9/8/chartex" xmlns:cx2="http://schemas.microsoft.com/office/drawing/2015/10/21/chartex" xmlns:cx3="http://schemas.microsoft.com/office/drawing/2016/5/9/chartex" xmlns:cx4="http://schemas.microsoft.com/office/drawing/2016/5/10/chartex" xmlns:cx5="http://schemas.microsoft.com/office/drawing/2016/5/11/chartex" xmlns:cx6="http://schemas.microsoft.com/office/drawing/2016/5/12/chartex" xmlns:cx7="http://schemas.microsoft.com/office/drawing/2016/5/13/chartex" xmlns:cx8="http://schemas.microsoft.com/office/drawing/2016/5/14/chartex" xmlns:mc="http://schemas.openxmlformats.org/markup-compatibility/2006" xmlns:aink="http://schemas.microsoft.com/office/drawing/2016/ink" xmlns:am3d="http://schemas.microsoft.com/office/drawing/2017/model3d" xmlns:o="urn:schemas-microsoft-com:office:office" xmlns:oel="http://schemas.microsoft.com/office/2019/extlst" xmlns:r="http://schemas.openxmlformats.org/officeDocument/2006/relationships" xmlns:m="http://schemas.openxmlformats.org/officeDocument/2006/math" xmlns:v="urn:schemas-microsoft-com:vml" xmlns:wp14="http://schemas.microsoft.com/office/word/2010/wordprocessingDrawing" xmlns:wp="http://schemas.openxmlformats.org/drawingml/2006/wordprocessingDrawing" xmlns:w10="urn:schemas-microsoft-com:office:word" xmlns:w="http://schemas.openxmlformats.org/wordprocessingml/2006/main" xmlns:w14="http://schemas.microsoft.com/office/word/2010/wordml" xmlns:w15="http://schemas.microsoft.com/office/word/2012/wordml" xmlns:w16cex="http://schemas.microsoft.com/office/word/2018/wordml/cex" xmlns:w16cid="http://schemas.microsoft.com/office/word/2016/wordml/cid" xmlns:w16="http://schemas.microsoft.com/office/word/2018/wordml" xmlns:w16sdtdh="http://schemas.microsoft.com/office/word/2020/wordml/sdtdatahash" xmlns:w16se="http://schemas.microsoft.com/office/word/2015/wordml/symex" xmlns:wpg="http://schemas.microsoft.com/office/word/2010/wordprocessingGroup" xmlns:wpi="http://schemas.microsoft.com/office/word/2010/wordprocessingInk" xmlns:wne="http://schemas.microsoft.com/office/word/2006/wordml" xmlns:wps="http://schemas.microsoft.com/office/word/2010/wordprocessingShape" mc:Ignorable="w14 w15 w16se w16cid w16 w16cex w16sdtdh wp14">
-  <w:p>
-    <w:pPr>
-      <w:pStyle w:val="Fuzeile"/>
-    </w:pPr>
-  </w:p>
-</w:ftr>
-</file>
-
-<file path=word/footer2.xml><?xml version="1.0" encoding="utf-8"?>
 <w:ftr xmlns:wpc="http://schemas.microsoft.com/office/word/2010/wordprocessingCanvas" xmlns:cx="http://schemas.microsoft.com/office/drawing/2014/chartex" xmlns:cx1="http://schemas.microsoft.com/office/drawing/2015/9/8/chartex" xmlns:cx2="http://schemas.microsoft.com/office/drawing/2015/10/21/chartex" xmlns:cx3="http://schemas.microsoft.com/office/drawing/2016/5/9/chartex" xmlns:cx4="http://schemas.microsoft.com/office/drawing/2016/5/10/chartex" xmlns:cx5="http://schemas.microsoft.com/office/drawing/2016/5/11/chartex" xmlns:cx6="http://schemas.microsoft.com/office/drawing/2016/5/12/chartex" xmlns:cx7="http://schemas.microsoft.com/office/drawing/2016/5/13/chartex" xmlns:cx8="http://schemas.microsoft.com/office/drawing/2016/5/14/chartex" xmlns:mc="http://schemas.openxmlformats.org/markup-compatibility/2006" xmlns:aink="http://schemas.microsoft.com/office/drawing/2016/ink" xmlns:am3d="http://schemas.microsoft.com/office/drawing/2017/model3d" xmlns:o="urn:schemas-microsoft-com:office:office" xmlns:oel="http://schemas.microsoft.com/office/2019/extlst" xmlns:r="http://schemas.openxmlformats.org/officeDocument/2006/relationships" xmlns:m="http://schemas.openxmlformats.org/officeDocument/2006/math" xmlns:v="urn:schemas-microsoft-com:vml" xmlns:wp14="http://schemas.microsoft.com/office/word/2010/wordprocessingDrawing" xmlns:wp="http://schemas.openxmlformats.org/drawingml/2006/wordprocessingDrawing" xmlns:w10="urn:schemas-microsoft-com:office:word" xmlns:w="http://schemas.openxmlformats.org/wordprocessingml/2006/main" xmlns:w14="http://schemas.microsoft.com/office/word/2010/wordml" xmlns:w15="http://schemas.microsoft.com/office/word/2012/wordml" xmlns:w16cex="http://schemas.microsoft.com/office/word/2018/wordml/cex" xmlns:w16cid="http://schemas.microsoft.com/office/word/2016/wordml/cid" xmlns:w16="http://schemas.microsoft.com/office/word/2018/wordml" xmlns:w16sdtdh="http://schemas.microsoft.com/office/word/2020/wordml/sdtdatahash" xmlns:w16se="http://schemas.microsoft.com/office/word/2015/wordml/symex" xmlns:wpg="http://schemas.microsoft.com/office/word/2010/wordprocessingGroup" xmlns:wpi="http://schemas.microsoft.com/office/word/2010/wordprocessingInk" xmlns:wne="http://schemas.microsoft.com/office/word/2006/wordml" xmlns:wps="http://schemas.microsoft.com/office/word/2010/wordprocessingShape" mc:Ignorable="w14 w15 w16se w16cid w16 w16cex w16sdtdh wp14">
   <w:p>
     <w:pPr>
@@ -2020,7 +2386,23 @@
         <w:sz w:val="17"/>
         <w:szCs w:val="17"/>
       </w:rPr>
-      <w:t>MZ{LaboratoryNumber}</w:t>
+      <w:t>MZ{</w:t>
+    </w:r>
+    <w:proofErr w:type="spellStart"/>
+    <w:r>
+      <w:rPr>
+        <w:sz w:val="17"/>
+        <w:szCs w:val="17"/>
+      </w:rPr>
+      <w:t>LaboratoryNumber</w:t>
+    </w:r>
+    <w:proofErr w:type="spellEnd"/>
+    <w:r>
+      <w:rPr>
+        <w:sz w:val="17"/>
+        <w:szCs w:val="17"/>
+      </w:rPr>
+      <w:t>}</w:t>
     </w:r>
     <w:r>
       <w:rPr>
@@ -2172,7 +2554,7 @@
 </w:ftr>
 </file>
 
-<file path=word/footer3.xml><?xml version="1.0" encoding="utf-8"?>
+<file path=word/footer2.xml><?xml version="1.0" encoding="utf-8"?>
 <w:ftr xmlns:wpc="http://schemas.microsoft.com/office/word/2010/wordprocessingCanvas" xmlns:cx="http://schemas.microsoft.com/office/drawing/2014/chartex" xmlns:cx1="http://schemas.microsoft.com/office/drawing/2015/9/8/chartex" xmlns:cx2="http://schemas.microsoft.com/office/drawing/2015/10/21/chartex" xmlns:cx3="http://schemas.microsoft.com/office/drawing/2016/5/9/chartex" xmlns:cx4="http://schemas.microsoft.com/office/drawing/2016/5/10/chartex" xmlns:cx5="http://schemas.microsoft.com/office/drawing/2016/5/11/chartex" xmlns:cx6="http://schemas.microsoft.com/office/drawing/2016/5/12/chartex" xmlns:cx7="http://schemas.microsoft.com/office/drawing/2016/5/13/chartex" xmlns:cx8="http://schemas.microsoft.com/office/drawing/2016/5/14/chartex" xmlns:mc="http://schemas.openxmlformats.org/markup-compatibility/2006" xmlns:aink="http://schemas.microsoft.com/office/drawing/2016/ink" xmlns:am3d="http://schemas.microsoft.com/office/drawing/2017/model3d" xmlns:o="urn:schemas-microsoft-com:office:office" xmlns:oel="http://schemas.microsoft.com/office/2019/extlst" xmlns:r="http://schemas.openxmlformats.org/officeDocument/2006/relationships" xmlns:m="http://schemas.openxmlformats.org/officeDocument/2006/math" xmlns:v="urn:schemas-microsoft-com:vml" xmlns:wp14="http://schemas.microsoft.com/office/word/2010/wordprocessingDrawing" xmlns:wp="http://schemas.openxmlformats.org/drawingml/2006/wordprocessingDrawing" xmlns:w10="urn:schemas-microsoft-com:office:word" xmlns:w="http://schemas.openxmlformats.org/wordprocessingml/2006/main" xmlns:w14="http://schemas.microsoft.com/office/word/2010/wordml" xmlns:w15="http://schemas.microsoft.com/office/word/2012/wordml" xmlns:w16cex="http://schemas.microsoft.com/office/word/2018/wordml/cex" xmlns:w16cid="http://schemas.microsoft.com/office/word/2016/wordml/cid" xmlns:w16="http://schemas.microsoft.com/office/word/2018/wordml" xmlns:w16sdtdh="http://schemas.microsoft.com/office/word/2020/wordml/sdtdatahash" xmlns:w16se="http://schemas.microsoft.com/office/word/2015/wordml/symex" xmlns:wpg="http://schemas.microsoft.com/office/word/2010/wordprocessingGroup" xmlns:wpi="http://schemas.microsoft.com/office/word/2010/wordprocessingInk" xmlns:wne="http://schemas.microsoft.com/office/word/2006/wordml" xmlns:wps="http://schemas.microsoft.com/office/word/2010/wordprocessingShape" mc:Ignorable="w14 w15 w16se w16cid w16 w16cex w16sdtdh wp14">
   <w:p>
     <w:pPr>
@@ -2465,16 +2847,6 @@
 <w:hdr xmlns:wpc="http://schemas.microsoft.com/office/word/2010/wordprocessingCanvas" xmlns:cx="http://schemas.microsoft.com/office/drawing/2014/chartex" xmlns:cx1="http://schemas.microsoft.com/office/drawing/2015/9/8/chartex" xmlns:cx2="http://schemas.microsoft.com/office/drawing/2015/10/21/chartex" xmlns:cx3="http://schemas.microsoft.com/office/drawing/2016/5/9/chartex" xmlns:cx4="http://schemas.microsoft.com/office/drawing/2016/5/10/chartex" xmlns:cx5="http://schemas.microsoft.com/office/drawing/2016/5/11/chartex" xmlns:cx6="http://schemas.microsoft.com/office/drawing/2016/5/12/chartex" xmlns:cx7="http://schemas.microsoft.com/office/drawing/2016/5/13/chartex" xmlns:cx8="http://schemas.microsoft.com/office/drawing/2016/5/14/chartex" xmlns:mc="http://schemas.openxmlformats.org/markup-compatibility/2006" xmlns:aink="http://schemas.microsoft.com/office/drawing/2016/ink" xmlns:am3d="http://schemas.microsoft.com/office/drawing/2017/model3d" xmlns:o="urn:schemas-microsoft-com:office:office" xmlns:oel="http://schemas.microsoft.com/office/2019/extlst" xmlns:r="http://schemas.openxmlformats.org/officeDocument/2006/relationships" xmlns:m="http://schemas.openxmlformats.org/officeDocument/2006/math" xmlns:v="urn:schemas-microsoft-com:vml" xmlns:wp14="http://schemas.microsoft.com/office/word/2010/wordprocessingDrawing" xmlns:wp="http://schemas.openxmlformats.org/drawingml/2006/wordprocessingDrawing" xmlns:w10="urn:schemas-microsoft-com:office:word" xmlns:w="http://schemas.openxmlformats.org/wordprocessingml/2006/main" xmlns:w14="http://schemas.microsoft.com/office/word/2010/wordml" xmlns:w15="http://schemas.microsoft.com/office/word/2012/wordml" xmlns:w16cex="http://schemas.microsoft.com/office/word/2018/wordml/cex" xmlns:w16cid="http://schemas.microsoft.com/office/word/2016/wordml/cid" xmlns:w16="http://schemas.microsoft.com/office/word/2018/wordml" xmlns:w16sdtdh="http://schemas.microsoft.com/office/word/2020/wordml/sdtdatahash" xmlns:w16se="http://schemas.microsoft.com/office/word/2015/wordml/symex" xmlns:wpg="http://schemas.microsoft.com/office/word/2010/wordprocessingGroup" xmlns:wpi="http://schemas.microsoft.com/office/word/2010/wordprocessingInk" xmlns:wne="http://schemas.microsoft.com/office/word/2006/wordml" xmlns:wps="http://schemas.microsoft.com/office/word/2010/wordprocessingShape" mc:Ignorable="w14 w15 w16se w16cid w16 w16cex w16sdtdh wp14">
   <w:p>
     <w:pPr>
-      <w:pStyle w:val="Kopfzeile"/>
-    </w:pPr>
-  </w:p>
-</w:hdr>
-</file>
-
-<file path=word/header2.xml><?xml version="1.0" encoding="utf-8"?>
-<w:hdr xmlns:wpc="http://schemas.microsoft.com/office/word/2010/wordprocessingCanvas" xmlns:cx="http://schemas.microsoft.com/office/drawing/2014/chartex" xmlns:cx1="http://schemas.microsoft.com/office/drawing/2015/9/8/chartex" xmlns:cx2="http://schemas.microsoft.com/office/drawing/2015/10/21/chartex" xmlns:cx3="http://schemas.microsoft.com/office/drawing/2016/5/9/chartex" xmlns:cx4="http://schemas.microsoft.com/office/drawing/2016/5/10/chartex" xmlns:cx5="http://schemas.microsoft.com/office/drawing/2016/5/11/chartex" xmlns:cx6="http://schemas.microsoft.com/office/drawing/2016/5/12/chartex" xmlns:cx7="http://schemas.microsoft.com/office/drawing/2016/5/13/chartex" xmlns:cx8="http://schemas.microsoft.com/office/drawing/2016/5/14/chartex" xmlns:mc="http://schemas.openxmlformats.org/markup-compatibility/2006" xmlns:aink="http://schemas.microsoft.com/office/drawing/2016/ink" xmlns:am3d="http://schemas.microsoft.com/office/drawing/2017/model3d" xmlns:o="urn:schemas-microsoft-com:office:office" xmlns:oel="http://schemas.microsoft.com/office/2019/extlst" xmlns:r="http://schemas.openxmlformats.org/officeDocument/2006/relationships" xmlns:m="http://schemas.openxmlformats.org/officeDocument/2006/math" xmlns:v="urn:schemas-microsoft-com:vml" xmlns:wp14="http://schemas.microsoft.com/office/word/2010/wordprocessingDrawing" xmlns:wp="http://schemas.openxmlformats.org/drawingml/2006/wordprocessingDrawing" xmlns:w10="urn:schemas-microsoft-com:office:word" xmlns:w="http://schemas.openxmlformats.org/wordprocessingml/2006/main" xmlns:w14="http://schemas.microsoft.com/office/word/2010/wordml" xmlns:w15="http://schemas.microsoft.com/office/word/2012/wordml" xmlns:w16cex="http://schemas.microsoft.com/office/word/2018/wordml/cex" xmlns:w16cid="http://schemas.microsoft.com/office/word/2016/wordml/cid" xmlns:w16="http://schemas.microsoft.com/office/word/2018/wordml" xmlns:w16sdtdh="http://schemas.microsoft.com/office/word/2020/wordml/sdtdatahash" xmlns:w16se="http://schemas.microsoft.com/office/word/2015/wordml/symex" xmlns:wpg="http://schemas.microsoft.com/office/word/2010/wordprocessingGroup" xmlns:wpi="http://schemas.microsoft.com/office/word/2010/wordprocessingInk" xmlns:wne="http://schemas.microsoft.com/office/word/2006/wordml" xmlns:wps="http://schemas.microsoft.com/office/word/2010/wordprocessingShape" mc:Ignorable="w14 w15 w16se w16cid w16 w16cex w16sdtdh wp14">
-  <w:p>
-    <w:pPr>
       <w:tabs>
         <w:tab w:val="left" w:pos="708"/>
         <w:tab w:val="left" w:pos="1416"/>
@@ -2542,7 +2914,7 @@
         <w:noProof/>
       </w:rPr>
       <w:pict w14:anchorId="4D8F8E65">
-        <v:shape id="Grafik 6" o:spid="_x0000_s1142" type="#_x0000_t75" alt="RKI_Logo-NRZKL-Deu_RGB-1.JPG" style="position:absolute;margin-left:449.25pt;margin-top:6.75pt;width:55pt;height:55pt;z-index:6;visibility:visible;mso-wrap-style:square;mso-width-percent:0;mso-height-percent:0;mso-wrap-distance-left:9pt;mso-wrap-distance-top:0;mso-wrap-distance-right:9pt;mso-wrap-distance-bottom:0;mso-position-horizontal:absolute;mso-position-horizontal-relative:text;mso-position-vertical:absolute;mso-position-vertical-relative:text;mso-width-percent:0;mso-height-percent:0;mso-width-relative:page;mso-height-relative:page" stroked="t" strokecolor="white">
+        <v:shape id="Grafik 6" o:spid="_x0000_s1142" type="#_x0000_t75" alt="RKI_Logo-NRZKL-Deu_RGB-1.JPG" style="position:absolute;margin-left:449.25pt;margin-top:6.75pt;width:55pt;height:55pt;z-index:5;visibility:visible;mso-wrap-style:square;mso-width-percent:0;mso-height-percent:0;mso-wrap-distance-left:9pt;mso-wrap-distance-top:0;mso-wrap-distance-right:9pt;mso-wrap-distance-bottom:0;mso-position-horizontal:absolute;mso-position-horizontal-relative:text;mso-position-vertical:absolute;mso-position-vertical-relative:text;mso-width-percent:0;mso-height-percent:0;mso-width-relative:page;mso-height-relative:page" stroked="t" strokecolor="white">
           <v:imagedata r:id="rId2" o:title="RKI_Logo-NRZKL-Deu_RGB-1"/>
         </v:shape>
       </w:pict>
@@ -2625,8 +2997,33 @@
         <w:sz w:val="22"/>
         <w:szCs w:val="22"/>
       </w:rPr>
-      <w:t>ärztliche Leitung: PD Dr. med. Thiên-Trí Lâm</w:t>
-    </w:r>
+      <w:t xml:space="preserve">ärztliche Leitung: PD Dr. med. </w:t>
+    </w:r>
+    <w:proofErr w:type="spellStart"/>
+    <w:r>
+      <w:rPr>
+        <w:sz w:val="22"/>
+        <w:szCs w:val="22"/>
+      </w:rPr>
+      <w:t>Thiên-Trí</w:t>
+    </w:r>
+    <w:proofErr w:type="spellEnd"/>
+    <w:r>
+      <w:rPr>
+        <w:sz w:val="22"/>
+        <w:szCs w:val="22"/>
+      </w:rPr>
+      <w:t xml:space="preserve"> </w:t>
+    </w:r>
+    <w:proofErr w:type="spellStart"/>
+    <w:r>
+      <w:rPr>
+        <w:sz w:val="22"/>
+        <w:szCs w:val="22"/>
+      </w:rPr>
+      <w:t>Lâm</w:t>
+    </w:r>
+    <w:proofErr w:type="spellEnd"/>
   </w:p>
   <w:p>
     <w:pPr>
@@ -2667,7 +3064,7 @@
           <v:stroke joinstyle="miter"/>
           <v:path gradientshapeok="t" o:connecttype="rect"/>
         </v:shapetype>
-        <v:shape id="_x0000_s1139" type="#_x0000_t202" style="position:absolute;margin-left:364.1pt;margin-top:2.3pt;width:156.8pt;height:304.25pt;z-index:7;visibility:visible;mso-wrap-style:square;mso-width-percent:0;mso-height-percent:0;mso-wrap-distance-left:9pt;mso-wrap-distance-top:0;mso-wrap-distance-right:9pt;mso-wrap-distance-bottom:0;mso-position-horizontal-relative:text;mso-position-vertical-relative:text;mso-width-percent:0;mso-height-percent:0;mso-width-relative:page;mso-height-relative:page;v-text-anchor:top" o:gfxdata="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" stroked="f">
+        <v:shape id="_x0000_s1139" type="#_x0000_t202" style="position:absolute;margin-left:364.1pt;margin-top:2.3pt;width:156.8pt;height:304.25pt;z-index:6;visibility:visible;mso-wrap-style:square;mso-width-percent:0;mso-height-percent:0;mso-wrap-distance-left:9pt;mso-wrap-distance-top:0;mso-wrap-distance-right:9pt;mso-wrap-distance-bottom:0;mso-position-horizontal-relative:text;mso-position-vertical-relative:text;mso-width-percent:0;mso-height-percent:0;mso-width-relative:page;mso-height-relative:page;v-text-anchor:top" o:gfxdata="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" stroked="f">
           <v:textbox style="mso-next-textbox:#_x0000_s1139">
             <w:txbxContent>
               <w:p>
@@ -3138,7 +3535,7 @@
 </w:hdr>
 </file>
 
-<file path=word/header3.xml><?xml version="1.0" encoding="utf-8"?>
+<file path=word/header2.xml><?xml version="1.0" encoding="utf-8"?>
 <w:hdr xmlns:wpc="http://schemas.microsoft.com/office/word/2010/wordprocessingCanvas" xmlns:cx="http://schemas.microsoft.com/office/drawing/2014/chartex" xmlns:cx1="http://schemas.microsoft.com/office/drawing/2015/9/8/chartex" xmlns:cx2="http://schemas.microsoft.com/office/drawing/2015/10/21/chartex" xmlns:cx3="http://schemas.microsoft.com/office/drawing/2016/5/9/chartex" xmlns:cx4="http://schemas.microsoft.com/office/drawing/2016/5/10/chartex" xmlns:cx5="http://schemas.microsoft.com/office/drawing/2016/5/11/chartex" xmlns:cx6="http://schemas.microsoft.com/office/drawing/2016/5/12/chartex" xmlns:cx7="http://schemas.microsoft.com/office/drawing/2016/5/13/chartex" xmlns:cx8="http://schemas.microsoft.com/office/drawing/2016/5/14/chartex" xmlns:mc="http://schemas.openxmlformats.org/markup-compatibility/2006" xmlns:aink="http://schemas.microsoft.com/office/drawing/2016/ink" xmlns:am3d="http://schemas.microsoft.com/office/drawing/2017/model3d" xmlns:o="urn:schemas-microsoft-com:office:office" xmlns:oel="http://schemas.microsoft.com/office/2019/extlst" xmlns:r="http://schemas.openxmlformats.org/officeDocument/2006/relationships" xmlns:m="http://schemas.openxmlformats.org/officeDocument/2006/math" xmlns:v="urn:schemas-microsoft-com:vml" xmlns:wp14="http://schemas.microsoft.com/office/word/2010/wordprocessingDrawing" xmlns:wp="http://schemas.openxmlformats.org/drawingml/2006/wordprocessingDrawing" xmlns:w10="urn:schemas-microsoft-com:office:word" xmlns:w="http://schemas.openxmlformats.org/wordprocessingml/2006/main" xmlns:w14="http://schemas.microsoft.com/office/word/2010/wordml" xmlns:w15="http://schemas.microsoft.com/office/word/2012/wordml" xmlns:w16cex="http://schemas.microsoft.com/office/word/2018/wordml/cex" xmlns:w16cid="http://schemas.microsoft.com/office/word/2016/wordml/cid" xmlns:w16="http://schemas.microsoft.com/office/word/2018/wordml" xmlns:w16sdtdh="http://schemas.microsoft.com/office/word/2020/wordml/sdtdatahash" xmlns:w16se="http://schemas.microsoft.com/office/word/2015/wordml/symex" xmlns:wpg="http://schemas.microsoft.com/office/word/2010/wordprocessingGroup" xmlns:wpi="http://schemas.microsoft.com/office/word/2010/wordprocessingInk" xmlns:wne="http://schemas.microsoft.com/office/word/2006/wordml" xmlns:wps="http://schemas.microsoft.com/office/word/2010/wordprocessingShape" mc:Ignorable="w14 w15 w16se w16cid w16 w16cex w16sdtdh wp14">
   <w:p>
     <w:pPr>
@@ -3199,7 +3596,7 @@
           <v:path o:extrusionok="f" gradientshapeok="t" o:connecttype="rect"/>
           <o:lock v:ext="edit" aspectratio="t"/>
         </v:shapetype>
-        <v:shape id="Grafik 3" o:spid="_x0000_s1141" type="#_x0000_t75" alt="nrzmhi_logo_500" style="position:absolute;margin-left:385.15pt;margin-top:2.25pt;width:63.4pt;height:63.4pt;z-index:-4;visibility:visible;mso-wrap-style:square;mso-width-percent:0;mso-height-percent:0;mso-wrap-distance-left:9pt;mso-wrap-distance-top:0;mso-wrap-distance-right:9pt;mso-wrap-distance-bottom:0;mso-position-horizontal:absolute;mso-position-horizontal-relative:text;mso-position-vertical:absolute;mso-position-vertical-relative:text;mso-width-percent:0;mso-height-percent:0;mso-width-relative:page;mso-height-relative:page">
+        <v:shape id="Grafik 3" o:spid="_x0000_s1141" type="#_x0000_t75" alt="nrzmhi_logo_500" style="position:absolute;margin-left:385.15pt;margin-top:2.25pt;width:63.4pt;height:63.4pt;z-index:-2;visibility:visible;mso-wrap-style:square;mso-width-percent:0;mso-height-percent:0;mso-wrap-distance-left:9pt;mso-wrap-distance-top:0;mso-wrap-distance-right:9pt;mso-wrap-distance-bottom:0;mso-position-horizontal:absolute;mso-position-horizontal-relative:text;mso-position-vertical:absolute;mso-position-vertical-relative:text;mso-width-percent:0;mso-height-percent:0;mso-width-relative:page;mso-height-relative:page">
           <v:imagedata r:id="rId1" o:title="nrzmhi_logo_500"/>
         </v:shape>
       </w:pict>
@@ -3292,8 +3689,33 @@
         <w:sz w:val="22"/>
         <w:szCs w:val="22"/>
       </w:rPr>
-      <w:t>ärztliche Leitung: PD Dr. med. Thiên-Trí Lâm</w:t>
-    </w:r>
+      <w:t xml:space="preserve">ärztliche Leitung: PD Dr. med. </w:t>
+    </w:r>
+    <w:proofErr w:type="spellStart"/>
+    <w:r>
+      <w:rPr>
+        <w:sz w:val="22"/>
+        <w:szCs w:val="22"/>
+      </w:rPr>
+      <w:t>Thiên-Trí</w:t>
+    </w:r>
+    <w:proofErr w:type="spellEnd"/>
+    <w:r>
+      <w:rPr>
+        <w:sz w:val="22"/>
+        <w:szCs w:val="22"/>
+      </w:rPr>
+      <w:t xml:space="preserve"> </w:t>
+    </w:r>
+    <w:proofErr w:type="spellStart"/>
+    <w:r>
+      <w:rPr>
+        <w:sz w:val="22"/>
+        <w:szCs w:val="22"/>
+      </w:rPr>
+      <w:t>Lâm</w:t>
+    </w:r>
+    <w:proofErr w:type="spellEnd"/>
   </w:p>
   <w:p>
     <w:pPr>

</xml_diff>